<commit_message>
update Readme/Yeu cau khach hang.docx
</commit_message>
<xml_diff>
--- a/Readme/Yeu cau khach hang.docx
+++ b/Readme/Yeu cau khach hang.docx
@@ -93,25 +93,264 @@
         <w:rPr>
           <w:noProof/>
         </w:rPr>
-        <w:t>Logo hợp với màu web : màu đen và vàng của logo làm chủ đạ</w:t>
+        <w:t>Logo hợp với màu web : màu đen và vàng của logo làm chủ đạo</w:t>
+      </w:r>
+    </w:p>
+    <w:p>
+      <w:pPr>
+        <w:rPr>
+          <w:noProof/>
+        </w:rPr>
+      </w:pPr>
+      <w:r>
+        <w:rPr>
+          <w:noProof/>
+        </w:rPr>
+        <w:t>Thiết kế sao cho vừa mắt .</w:t>
+      </w:r>
+    </w:p>
+    <w:p>
+      <w:pPr>
+        <w:rPr>
+          <w:noProof/>
+        </w:rPr>
+      </w:pPr>
+      <w:r>
+        <w:rPr>
+          <w:noProof/>
+        </w:rPr>
+        <w:t xml:space="preserve">Thông tin của dự án  : </w:t>
+      </w:r>
+    </w:p>
+    <w:p>
+      <w:pPr>
+        <w:spacing w:after="0" w:line="240" w:lineRule="auto"/>
+        <w:rPr>
+          <w:rFonts w:ascii="Times New Roman" w:eastAsia="Times New Roman" w:hAnsi="Times New Roman" w:cs="Times New Roman"/>
+          <w:sz w:val="24"/>
+          <w:szCs w:val="24"/>
+        </w:rPr>
+      </w:pPr>
+      <w:r>
+        <w:rPr>
+          <w:rFonts w:ascii="Times New Roman" w:eastAsia="Times New Roman" w:hAnsi="Times New Roman" w:cs="Times New Roman"/>
+          <w:sz w:val="24"/>
+          <w:szCs w:val="24"/>
+        </w:rPr>
+        <w:t xml:space="preserve">TRANG TRÍ NỘI THẤT Ô TÔ ĐỨC PHÁT </w:t>
+      </w:r>
+      <w:proofErr w:type="spellStart"/>
+      <w:r>
+        <w:rPr>
+          <w:rFonts w:ascii="Times New Roman" w:eastAsia="Times New Roman" w:hAnsi="Times New Roman" w:cs="Times New Roman"/>
+          <w:sz w:val="24"/>
+          <w:szCs w:val="24"/>
+        </w:rPr>
+        <w:t>Địa</w:t>
+      </w:r>
+      <w:proofErr w:type="spellEnd"/>
+      <w:r>
+        <w:rPr>
+          <w:rFonts w:ascii="Times New Roman" w:eastAsia="Times New Roman" w:hAnsi="Times New Roman" w:cs="Times New Roman"/>
+          <w:sz w:val="24"/>
+          <w:szCs w:val="24"/>
+        </w:rPr>
+        <w:t xml:space="preserve"> </w:t>
+      </w:r>
+      <w:proofErr w:type="spellStart"/>
+      <w:r>
+        <w:rPr>
+          <w:rFonts w:ascii="Times New Roman" w:eastAsia="Times New Roman" w:hAnsi="Times New Roman" w:cs="Times New Roman"/>
+          <w:sz w:val="24"/>
+          <w:szCs w:val="24"/>
+        </w:rPr>
+        <w:t>chỉ</w:t>
+      </w:r>
+      <w:proofErr w:type="spellEnd"/>
+      <w:r>
+        <w:rPr>
+          <w:rFonts w:ascii="Times New Roman" w:eastAsia="Times New Roman" w:hAnsi="Times New Roman" w:cs="Times New Roman"/>
+          <w:sz w:val="24"/>
+          <w:szCs w:val="24"/>
+        </w:rPr>
+        <w:t xml:space="preserve">: 825 </w:t>
+      </w:r>
+      <w:proofErr w:type="spellStart"/>
+      <w:r>
+        <w:rPr>
+          <w:rFonts w:ascii="Times New Roman" w:eastAsia="Times New Roman" w:hAnsi="Times New Roman" w:cs="Times New Roman"/>
+          <w:sz w:val="24"/>
+          <w:szCs w:val="24"/>
+        </w:rPr>
+        <w:t>Lũy</w:t>
+      </w:r>
+      <w:proofErr w:type="spellEnd"/>
+      <w:r>
+        <w:rPr>
+          <w:rFonts w:ascii="Times New Roman" w:eastAsia="Times New Roman" w:hAnsi="Times New Roman" w:cs="Times New Roman"/>
+          <w:sz w:val="24"/>
+          <w:szCs w:val="24"/>
+        </w:rPr>
+        <w:t xml:space="preserve"> </w:t>
+      </w:r>
+      <w:proofErr w:type="spellStart"/>
+      <w:r>
+        <w:rPr>
+          <w:rFonts w:ascii="Times New Roman" w:eastAsia="Times New Roman" w:hAnsi="Times New Roman" w:cs="Times New Roman"/>
+          <w:sz w:val="24"/>
+          <w:szCs w:val="24"/>
+        </w:rPr>
+        <w:t>Bán</w:t>
+      </w:r>
+      <w:proofErr w:type="spellEnd"/>
+      <w:r>
+        <w:rPr>
+          <w:rFonts w:ascii="Times New Roman" w:eastAsia="Times New Roman" w:hAnsi="Times New Roman" w:cs="Times New Roman"/>
+          <w:sz w:val="24"/>
+          <w:szCs w:val="24"/>
+        </w:rPr>
+        <w:t xml:space="preserve"> </w:t>
+      </w:r>
+      <w:proofErr w:type="spellStart"/>
+      <w:r>
+        <w:rPr>
+          <w:rFonts w:ascii="Times New Roman" w:eastAsia="Times New Roman" w:hAnsi="Times New Roman" w:cs="Times New Roman"/>
+          <w:sz w:val="24"/>
+          <w:szCs w:val="24"/>
+        </w:rPr>
+        <w:t>Bích</w:t>
+      </w:r>
+      <w:proofErr w:type="spellEnd"/>
+      <w:r>
+        <w:rPr>
+          <w:rFonts w:ascii="Times New Roman" w:eastAsia="Times New Roman" w:hAnsi="Times New Roman" w:cs="Times New Roman"/>
+          <w:sz w:val="24"/>
+          <w:szCs w:val="24"/>
+        </w:rPr>
+        <w:t xml:space="preserve">, </w:t>
+      </w:r>
+      <w:proofErr w:type="spellStart"/>
+      <w:r>
+        <w:rPr>
+          <w:rFonts w:ascii="Times New Roman" w:eastAsia="Times New Roman" w:hAnsi="Times New Roman" w:cs="Times New Roman"/>
+          <w:sz w:val="24"/>
+          <w:szCs w:val="24"/>
+        </w:rPr>
+        <w:t>P.Tân</w:t>
+      </w:r>
+      <w:proofErr w:type="spellEnd"/>
+      <w:r>
+        <w:rPr>
+          <w:rFonts w:ascii="Times New Roman" w:eastAsia="Times New Roman" w:hAnsi="Times New Roman" w:cs="Times New Roman"/>
+          <w:sz w:val="24"/>
+          <w:szCs w:val="24"/>
+        </w:rPr>
+        <w:t xml:space="preserve"> </w:t>
+      </w:r>
+      <w:proofErr w:type="spellStart"/>
+      <w:r>
+        <w:rPr>
+          <w:rFonts w:ascii="Times New Roman" w:eastAsia="Times New Roman" w:hAnsi="Times New Roman" w:cs="Times New Roman"/>
+          <w:sz w:val="24"/>
+          <w:szCs w:val="24"/>
+        </w:rPr>
+        <w:t>Thành</w:t>
+      </w:r>
+      <w:proofErr w:type="spellEnd"/>
+      <w:r>
+        <w:rPr>
+          <w:rFonts w:ascii="Times New Roman" w:eastAsia="Times New Roman" w:hAnsi="Times New Roman" w:cs="Times New Roman"/>
+          <w:sz w:val="24"/>
+          <w:szCs w:val="24"/>
+        </w:rPr>
+        <w:t xml:space="preserve">, </w:t>
+      </w:r>
+      <w:proofErr w:type="spellStart"/>
+      <w:r>
+        <w:rPr>
+          <w:rFonts w:ascii="Times New Roman" w:eastAsia="Times New Roman" w:hAnsi="Times New Roman" w:cs="Times New Roman"/>
+          <w:sz w:val="24"/>
+          <w:szCs w:val="24"/>
+        </w:rPr>
+        <w:t>Q,Tân</w:t>
+      </w:r>
+      <w:proofErr w:type="spellEnd"/>
+      <w:r>
+        <w:rPr>
+          <w:rFonts w:ascii="Times New Roman" w:eastAsia="Times New Roman" w:hAnsi="Times New Roman" w:cs="Times New Roman"/>
+          <w:sz w:val="24"/>
+          <w:szCs w:val="24"/>
+        </w:rPr>
+        <w:t xml:space="preserve"> </w:t>
+      </w:r>
+      <w:proofErr w:type="spellStart"/>
+      <w:r>
+        <w:rPr>
+          <w:rFonts w:ascii="Times New Roman" w:eastAsia="Times New Roman" w:hAnsi="Times New Roman" w:cs="Times New Roman"/>
+          <w:sz w:val="24"/>
+          <w:szCs w:val="24"/>
+        </w:rPr>
+        <w:t>Phú</w:t>
+      </w:r>
+      <w:proofErr w:type="spellEnd"/>
+      <w:r>
+        <w:rPr>
+          <w:rFonts w:ascii="Times New Roman" w:eastAsia="Times New Roman" w:hAnsi="Times New Roman" w:cs="Times New Roman"/>
+          <w:sz w:val="24"/>
+          <w:szCs w:val="24"/>
+        </w:rPr>
+        <w:t>, HCM</w:t>
       </w:r>
       <w:bookmarkStart w:id="0" w:name="_GoBack"/>
       <w:bookmarkEnd w:id="0"/>
-      <w:r>
-        <w:rPr>
-          <w:noProof/>
-        </w:rPr>
-        <w:t>o</w:t>
-      </w:r>
     </w:p>
     <w:p>
-      <w:r>
-        <w:rPr>
-          <w:noProof/>
-        </w:rPr>
-        <w:t>Thiết kế sao cho vừa mắt .</w:t>
+      <w:pPr>
+        <w:spacing w:after="0" w:line="240" w:lineRule="auto"/>
+        <w:rPr>
+          <w:rFonts w:ascii="Times New Roman" w:eastAsia="Times New Roman" w:hAnsi="Times New Roman" w:cs="Times New Roman"/>
+          <w:sz w:val="24"/>
+          <w:szCs w:val="24"/>
+        </w:rPr>
+      </w:pPr>
+      <w:r>
+        <w:rPr>
+          <w:rFonts w:ascii="Times New Roman" w:eastAsia="Times New Roman" w:hAnsi="Times New Roman" w:cs="Times New Roman"/>
+          <w:sz w:val="24"/>
+          <w:szCs w:val="24"/>
+        </w:rPr>
+        <w:t>Hotline: 0933 838 169</w:t>
       </w:r>
     </w:p>
+    <w:p>
+      <w:pPr>
+        <w:spacing w:after="0" w:line="240" w:lineRule="auto"/>
+        <w:rPr>
+          <w:rFonts w:ascii="Times New Roman" w:eastAsia="Times New Roman" w:hAnsi="Times New Roman" w:cs="Times New Roman"/>
+          <w:sz w:val="24"/>
+          <w:szCs w:val="24"/>
+        </w:rPr>
+      </w:pPr>
+      <w:r>
+        <w:rPr>
+          <w:rStyle w:val="5yl5"/>
+        </w:rPr>
+        <w:t>email:</w:t>
+      </w:r>
+      <w:r>
+        <w:rPr>
+          <w:rStyle w:val="5yl5"/>
+        </w:rPr>
+        <w:t xml:space="preserve"> </w:t>
+      </w:r>
+      <w:r>
+        <w:rPr>
+          <w:rStyle w:val="5yl5"/>
+        </w:rPr>
+        <w:t>otoducphat@gmail.com</w:t>
+      </w:r>
+    </w:p>
+    <w:p/>
     <w:sectPr>
       <w:pgSz w:w="12240" w:h="15840"/>
       <w:pgMar w:top="1440" w:right="1440" w:bottom="1440" w:left="1440" w:header="720" w:footer="720" w:gutter="0"/>
@@ -569,6 +808,11 @@
       <w:shd w:val="clear" w:color="auto" w:fill="E6E6E6"/>
     </w:rPr>
   </w:style>
+  <w:style w:type="character" w:customStyle="1" w:styleId="5yl5">
+    <w:name w:val="_5yl5"/>
+    <w:basedOn w:val="DefaultParagraphFont"/>
+    <w:rsid w:val="00E67C72"/>
+  </w:style>
 </w:styles>
 </file>
 

</xml_diff>